<commit_message>
-added defines -added functions for node: node_create, node_delete, node_print -added functions for list: list_is_empty, list_exists, list_create, list_push, list_pop, list_delete, list_print, list_find_max_elem, list_insert -reworked main func
</commit_message>
<xml_diff>
--- a/LWTask.docx
+++ b/LWTask.docx
@@ -370,10 +370,39 @@
       <w:r>
         <w:rPr>
           <w:rFonts w:ascii="Times New Roman" w:hAnsi="Times New Roman" w:cs="Times New Roman"/>
-          <w:sz w:val="24"/>
-          <w:szCs w:val="24"/>
-        </w:rPr>
-        <w:t>Поиск в списке элемента с максимальным значением с получением его номера в списке (повторное вхождение одного и того же значения может быть разрешено или запрещено – см. вариант).</w:t>
+          <w:b/>
+          <w:sz w:val="24"/>
+          <w:szCs w:val="24"/>
+        </w:rPr>
+        <w:t>Пои</w:t>
+      </w:r>
+      <w:proofErr w:type="gramStart"/>
+      <w:r>
+        <w:rPr>
+          <w:rFonts w:ascii="Times New Roman" w:hAnsi="Times New Roman" w:cs="Times New Roman"/>
+          <w:b/>
+          <w:sz w:val="24"/>
+          <w:szCs w:val="24"/>
+        </w:rPr>
+        <w:t>ск в сп</w:t>
+      </w:r>
+      <w:proofErr w:type="gramEnd"/>
+      <w:r>
+        <w:rPr>
+          <w:rFonts w:ascii="Times New Roman" w:hAnsi="Times New Roman" w:cs="Times New Roman"/>
+          <w:b/>
+          <w:sz w:val="24"/>
+          <w:szCs w:val="24"/>
+        </w:rPr>
+        <w:t>иске элемента с максимальным значением с получением его номера в списке (повторное вхождение одного и того же значения может быть разрешено или</w:t>
+      </w:r>
+      <w:r>
+        <w:rPr>
+          <w:rFonts w:ascii="Times New Roman" w:hAnsi="Times New Roman" w:cs="Times New Roman"/>
+          <w:sz w:val="24"/>
+          <w:szCs w:val="24"/>
+        </w:rPr>
+        <w:t xml:space="preserve"> запрещено – см. вариант).</w:t>
       </w:r>
     </w:p>
     <w:p>
@@ -429,13 +458,15 @@
         </w:numPr>
         <w:rPr>
           <w:rFonts w:ascii="Times New Roman" w:hAnsi="Times New Roman" w:cs="Times New Roman"/>
-          <w:sz w:val="24"/>
-          <w:szCs w:val="24"/>
-        </w:rPr>
-      </w:pPr>
-      <w:r>
-        <w:rPr>
-          <w:rFonts w:ascii="Times New Roman" w:hAnsi="Times New Roman" w:cs="Times New Roman"/>
+          <w:b/>
+          <w:sz w:val="24"/>
+          <w:szCs w:val="24"/>
+        </w:rPr>
+      </w:pPr>
+      <w:r>
+        <w:rPr>
+          <w:rFonts w:ascii="Times New Roman" w:hAnsi="Times New Roman" w:cs="Times New Roman"/>
+          <w:b/>
           <w:sz w:val="24"/>
           <w:szCs w:val="24"/>
         </w:rPr>
@@ -444,6 +475,7 @@
       <w:r>
         <w:rPr>
           <w:rFonts w:ascii="Times New Roman" w:hAnsi="Times New Roman" w:cs="Times New Roman"/>
+          <w:b/>
           <w:sz w:val="24"/>
           <w:szCs w:val="24"/>
         </w:rPr>
@@ -452,6 +484,7 @@
       <w:r>
         <w:rPr>
           <w:rFonts w:ascii="Times New Roman" w:hAnsi="Times New Roman" w:cs="Times New Roman"/>
+          <w:b/>
           <w:sz w:val="24"/>
           <w:szCs w:val="24"/>
         </w:rPr>
@@ -460,6 +493,7 @@
       <w:r>
         <w:rPr>
           <w:rFonts w:ascii="Times New Roman" w:hAnsi="Times New Roman" w:cs="Times New Roman"/>
+          <w:b/>
           <w:sz w:val="24"/>
           <w:szCs w:val="24"/>
         </w:rPr>
@@ -468,6 +502,7 @@
       <w:r>
         <w:rPr>
           <w:rFonts w:ascii="Times New Roman" w:hAnsi="Times New Roman" w:cs="Times New Roman"/>
+          <w:b/>
           <w:sz w:val="24"/>
           <w:szCs w:val="24"/>
         </w:rPr>
@@ -505,19 +540,23 @@
         </w:numPr>
         <w:rPr>
           <w:rFonts w:ascii="Times New Roman" w:hAnsi="Times New Roman" w:cs="Times New Roman"/>
-          <w:sz w:val="24"/>
-          <w:szCs w:val="24"/>
-        </w:rPr>
-      </w:pPr>
-      <w:r>
-        <w:rPr>
-          <w:rFonts w:ascii="Times New Roman" w:hAnsi="Times New Roman" w:cs="Times New Roman"/>
+          <w:b/>
+          <w:sz w:val="24"/>
+          <w:szCs w:val="24"/>
+        </w:rPr>
+      </w:pPr>
+      <w:bookmarkStart w:id="0" w:name="_GoBack"/>
+      <w:r>
+        <w:rPr>
+          <w:rFonts w:ascii="Times New Roman" w:hAnsi="Times New Roman" w:cs="Times New Roman"/>
+          <w:b/>
           <w:sz w:val="24"/>
           <w:szCs w:val="24"/>
         </w:rPr>
         <w:t>Удаление элемента из конца списка.</w:t>
       </w:r>
     </w:p>
+    <w:bookmarkEnd w:id="0"/>
     <w:p>
       <w:pPr>
         <w:pStyle w:val="a4"/>
@@ -1034,8 +1073,6 @@
             </w:r>
           </w:p>
         </w:tc>
-        <w:bookmarkStart w:id="0" w:name="_GoBack"/>
-        <w:bookmarkEnd w:id="0"/>
       </w:tr>
       <w:tr>
         <w:tc>

</xml_diff>